<commit_message>
[TC]: report lab 2.1
</commit_message>
<xml_diff>
--- a/semester_5/Translyatory_and_Compilyatory/lab2/lab2.1.docx
+++ b/semester_5/Translyatory_and_Compilyatory/lab2/lab2.1.docx
@@ -130,6 +130,7 @@
           <w:rFonts w:ascii="Times New Roman" w:eastAsia="Calibri" w:hAnsi="Times New Roman" w:cs="Times New Roman"/>
           <w:sz w:val="28"/>
           <w:szCs w:val="28"/>
+          <w:lang w:val="en-US"/>
         </w:rPr>
       </w:pPr>
       <w:r>
@@ -146,7 +147,24 @@
           <w:sz w:val="28"/>
           <w:szCs w:val="28"/>
         </w:rPr>
-        <w:t>7</w:t>
+        <w:t>2</w:t>
+      </w:r>
+      <w:r>
+        <w:rPr>
+          <w:rFonts w:ascii="Times New Roman" w:eastAsia="Calibri" w:hAnsi="Times New Roman" w:cs="Times New Roman"/>
+          <w:sz w:val="28"/>
+          <w:szCs w:val="28"/>
+        </w:rPr>
+        <w:t>.</w:t>
+      </w:r>
+      <w:r>
+        <w:rPr>
+          <w:rFonts w:ascii="Times New Roman" w:eastAsia="Calibri" w:hAnsi="Times New Roman" w:cs="Times New Roman"/>
+          <w:sz w:val="28"/>
+          <w:szCs w:val="28"/>
+          <w:lang w:val="en-US"/>
+        </w:rPr>
+        <w:t>1</w:t>
       </w:r>
     </w:p>
     <w:p>
@@ -171,6 +189,7 @@
     <w:p>
       <w:pPr>
         <w:pStyle w:val="a4"/>
+        <w:spacing w:line="360" w:lineRule="auto"/>
         <w:ind w:firstLine="720"/>
         <w:rPr>
           <w:rFonts w:ascii="Times New Roman" w:eastAsia="Calibri" w:hAnsi="Times New Roman"/>
@@ -198,6 +217,7 @@
     <w:p>
       <w:pPr>
         <w:pStyle w:val="a4"/>
+        <w:spacing w:line="360" w:lineRule="auto"/>
         <w:ind w:firstLine="720"/>
         <w:rPr>
           <w:rFonts w:ascii="Times New Roman" w:eastAsia="Calibri" w:hAnsi="Times New Roman"/>
@@ -454,16 +474,6 @@
         </w:rPr>
         <w:t>Карамышева Н.С.</w:t>
       </w:r>
-    </w:p>
-    <w:p>
-      <w:pPr>
-        <w:spacing w:after="0" w:line="360" w:lineRule="auto"/>
-        <w:rPr>
-          <w:rFonts w:ascii="Times New Roman" w:eastAsia="Calibri" w:hAnsi="Times New Roman" w:cs="Times New Roman"/>
-          <w:sz w:val="28"/>
-          <w:szCs w:val="28"/>
-        </w:rPr>
-      </w:pPr>
     </w:p>
     <w:p>
       <w:pPr>
@@ -1484,6 +1494,688 @@
     </w:p>
     <w:p>
       <w:pPr>
+        <w:spacing w:before="100" w:beforeAutospacing="1" w:after="100" w:afterAutospacing="1" w:line="240" w:lineRule="auto"/>
+        <w:rPr>
+          <w:rFonts w:ascii="Times New Roman" w:eastAsia="Times New Roman" w:hAnsi="Times New Roman" w:cs="Times New Roman"/>
+          <w:sz w:val="28"/>
+          <w:szCs w:val="28"/>
+          <w:lang w:eastAsia="ru-RU"/>
+        </w:rPr>
+      </w:pPr>
+      <w:r>
+        <w:rPr>
+          <w:rFonts w:ascii="Times New Roman" w:eastAsia="Times New Roman" w:hAnsi="Times New Roman" w:cs="Times New Roman"/>
+          <w:sz w:val="28"/>
+          <w:szCs w:val="28"/>
+          <w:lang w:eastAsia="ru-RU"/>
+        </w:rPr>
+        <w:t>Пример грамматики в форме Бэкуса-Наура (BNF), который соответствует вашим требованиям:</w:t>
+      </w:r>
+    </w:p>
+    <w:p>
+      <w:pPr>
+        <w:spacing w:after="0" w:line="240" w:lineRule="auto"/>
+        <w:rPr>
+          <w:rFonts w:ascii="Times New Roman" w:eastAsia="Times New Roman" w:hAnsi="Times New Roman" w:cs="Times New Roman"/>
+          <w:sz w:val="28"/>
+          <w:szCs w:val="28"/>
+          <w:lang w:eastAsia="ru-RU"/>
+        </w:rPr>
+      </w:pPr>
+      <w:proofErr w:type="spellStart"/>
+      <w:r>
+        <w:rPr>
+          <w:rFonts w:ascii="Times New Roman" w:eastAsia="Times New Roman" w:hAnsi="Times New Roman" w:cs="Times New Roman"/>
+          <w:sz w:val="28"/>
+          <w:szCs w:val="28"/>
+          <w:lang w:eastAsia="ru-RU"/>
+        </w:rPr>
+        <w:t>bnf</w:t>
+      </w:r>
+      <w:proofErr w:type="spellEnd"/>
+    </w:p>
+    <w:p>
+      <w:pPr>
+        <w:tabs>
+          <w:tab w:val="left" w:pos="916"/>
+          <w:tab w:val="left" w:pos="1832"/>
+          <w:tab w:val="left" w:pos="2748"/>
+          <w:tab w:val="left" w:pos="3664"/>
+          <w:tab w:val="left" w:pos="4580"/>
+          <w:tab w:val="left" w:pos="5496"/>
+          <w:tab w:val="left" w:pos="6412"/>
+          <w:tab w:val="left" w:pos="7328"/>
+          <w:tab w:val="left" w:pos="8244"/>
+          <w:tab w:val="left" w:pos="9160"/>
+          <w:tab w:val="left" w:pos="10076"/>
+          <w:tab w:val="left" w:pos="10992"/>
+          <w:tab w:val="left" w:pos="11908"/>
+          <w:tab w:val="left" w:pos="12824"/>
+          <w:tab w:val="left" w:pos="13740"/>
+          <w:tab w:val="left" w:pos="14656"/>
+        </w:tabs>
+        <w:spacing w:after="0" w:line="240" w:lineRule="auto"/>
+        <w:rPr>
+          <w:rFonts w:ascii="Consolas" w:eastAsia="Times New Roman" w:hAnsi="Consolas" w:cs="Courier New"/>
+          <w:sz w:val="20"/>
+          <w:szCs w:val="28"/>
+          <w:lang w:eastAsia="ru-RU"/>
+        </w:rPr>
+      </w:pPr>
+      <w:r>
+        <w:rPr>
+          <w:rFonts w:ascii="Consolas" w:eastAsia="Times New Roman" w:hAnsi="Consolas" w:cs="Courier New"/>
+          <w:sz w:val="20"/>
+          <w:szCs w:val="28"/>
+          <w:lang w:eastAsia="ru-RU"/>
+        </w:rPr>
+        <w:t>&lt;константа&gt;</w:t>
+      </w:r>
+      <w:proofErr w:type="gramStart"/>
+      <w:r>
+        <w:rPr>
+          <w:rFonts w:ascii="Consolas" w:eastAsia="Times New Roman" w:hAnsi="Consolas" w:cs="Courier New"/>
+          <w:sz w:val="20"/>
+          <w:szCs w:val="28"/>
+          <w:lang w:eastAsia="ru-RU"/>
+        </w:rPr>
+        <w:t xml:space="preserve"> ::</w:t>
+      </w:r>
+      <w:proofErr w:type="gramEnd"/>
+      <w:r>
+        <w:rPr>
+          <w:rFonts w:ascii="Consolas" w:eastAsia="Times New Roman" w:hAnsi="Consolas" w:cs="Courier New"/>
+          <w:sz w:val="20"/>
+          <w:szCs w:val="28"/>
+          <w:lang w:eastAsia="ru-RU"/>
+        </w:rPr>
+        <w:t>= &lt;знак&gt;? &lt;цифры&gt; &lt;суффикс&gt;? ";"</w:t>
+      </w:r>
+    </w:p>
+    <w:p>
+      <w:pPr>
+        <w:tabs>
+          <w:tab w:val="left" w:pos="916"/>
+          <w:tab w:val="left" w:pos="1832"/>
+          <w:tab w:val="left" w:pos="2748"/>
+          <w:tab w:val="left" w:pos="3664"/>
+          <w:tab w:val="left" w:pos="4580"/>
+          <w:tab w:val="left" w:pos="5496"/>
+          <w:tab w:val="left" w:pos="6412"/>
+          <w:tab w:val="left" w:pos="7328"/>
+          <w:tab w:val="left" w:pos="8244"/>
+          <w:tab w:val="left" w:pos="9160"/>
+          <w:tab w:val="left" w:pos="10076"/>
+          <w:tab w:val="left" w:pos="10992"/>
+          <w:tab w:val="left" w:pos="11908"/>
+          <w:tab w:val="left" w:pos="12824"/>
+          <w:tab w:val="left" w:pos="13740"/>
+          <w:tab w:val="left" w:pos="14656"/>
+        </w:tabs>
+        <w:spacing w:after="0" w:line="240" w:lineRule="auto"/>
+        <w:rPr>
+          <w:rFonts w:ascii="Consolas" w:eastAsia="Times New Roman" w:hAnsi="Consolas" w:cs="Courier New"/>
+          <w:sz w:val="20"/>
+          <w:szCs w:val="28"/>
+          <w:lang w:eastAsia="ru-RU"/>
+        </w:rPr>
+      </w:pPr>
+      <w:r>
+        <w:rPr>
+          <w:rFonts w:ascii="Consolas" w:eastAsia="Times New Roman" w:hAnsi="Consolas" w:cs="Courier New"/>
+          <w:sz w:val="20"/>
+          <w:szCs w:val="28"/>
+          <w:lang w:eastAsia="ru-RU"/>
+        </w:rPr>
+        <w:t>&lt;знак&gt;</w:t>
+      </w:r>
+      <w:proofErr w:type="gramStart"/>
+      <w:r>
+        <w:rPr>
+          <w:rFonts w:ascii="Consolas" w:eastAsia="Times New Roman" w:hAnsi="Consolas" w:cs="Courier New"/>
+          <w:sz w:val="20"/>
+          <w:szCs w:val="28"/>
+          <w:lang w:eastAsia="ru-RU"/>
+        </w:rPr>
+        <w:t xml:space="preserve"> ::</w:t>
+      </w:r>
+      <w:proofErr w:type="gramEnd"/>
+      <w:r>
+        <w:rPr>
+          <w:rFonts w:ascii="Consolas" w:eastAsia="Times New Roman" w:hAnsi="Consolas" w:cs="Courier New"/>
+          <w:sz w:val="20"/>
+          <w:szCs w:val="28"/>
+          <w:lang w:eastAsia="ru-RU"/>
+        </w:rPr>
+        <w:t>= "+" | "-"</w:t>
+      </w:r>
+    </w:p>
+    <w:p>
+      <w:pPr>
+        <w:tabs>
+          <w:tab w:val="left" w:pos="916"/>
+          <w:tab w:val="left" w:pos="1832"/>
+          <w:tab w:val="left" w:pos="2748"/>
+          <w:tab w:val="left" w:pos="3664"/>
+          <w:tab w:val="left" w:pos="4580"/>
+          <w:tab w:val="left" w:pos="5496"/>
+          <w:tab w:val="left" w:pos="6412"/>
+          <w:tab w:val="left" w:pos="7328"/>
+          <w:tab w:val="left" w:pos="8244"/>
+          <w:tab w:val="left" w:pos="9160"/>
+          <w:tab w:val="left" w:pos="10076"/>
+          <w:tab w:val="left" w:pos="10992"/>
+          <w:tab w:val="left" w:pos="11908"/>
+          <w:tab w:val="left" w:pos="12824"/>
+          <w:tab w:val="left" w:pos="13740"/>
+          <w:tab w:val="left" w:pos="14656"/>
+        </w:tabs>
+        <w:spacing w:after="0" w:line="240" w:lineRule="auto"/>
+        <w:rPr>
+          <w:rFonts w:ascii="Consolas" w:eastAsia="Times New Roman" w:hAnsi="Consolas" w:cs="Courier New"/>
+          <w:sz w:val="20"/>
+          <w:szCs w:val="28"/>
+          <w:lang w:eastAsia="ru-RU"/>
+        </w:rPr>
+      </w:pPr>
+      <w:r>
+        <w:rPr>
+          <w:rFonts w:ascii="Consolas" w:eastAsia="Times New Roman" w:hAnsi="Consolas" w:cs="Courier New"/>
+          <w:sz w:val="20"/>
+          <w:szCs w:val="28"/>
+          <w:lang w:eastAsia="ru-RU"/>
+        </w:rPr>
+        <w:t>&lt;цифры&gt;</w:t>
+      </w:r>
+      <w:proofErr w:type="gramStart"/>
+      <w:r>
+        <w:rPr>
+          <w:rFonts w:ascii="Consolas" w:eastAsia="Times New Roman" w:hAnsi="Consolas" w:cs="Courier New"/>
+          <w:sz w:val="20"/>
+          <w:szCs w:val="28"/>
+          <w:lang w:eastAsia="ru-RU"/>
+        </w:rPr>
+        <w:t xml:space="preserve"> ::</w:t>
+      </w:r>
+      <w:proofErr w:type="gramEnd"/>
+      <w:r>
+        <w:rPr>
+          <w:rFonts w:ascii="Consolas" w:eastAsia="Times New Roman" w:hAnsi="Consolas" w:cs="Courier New"/>
+          <w:sz w:val="20"/>
+          <w:szCs w:val="28"/>
+          <w:lang w:eastAsia="ru-RU"/>
+        </w:rPr>
+        <w:t>= &lt;десятичные&gt; | &lt;шестнадцатеричные&gt;</w:t>
+      </w:r>
+    </w:p>
+    <w:p>
+      <w:pPr>
+        <w:tabs>
+          <w:tab w:val="left" w:pos="916"/>
+          <w:tab w:val="left" w:pos="1832"/>
+          <w:tab w:val="left" w:pos="2748"/>
+          <w:tab w:val="left" w:pos="3664"/>
+          <w:tab w:val="left" w:pos="4580"/>
+          <w:tab w:val="left" w:pos="5496"/>
+          <w:tab w:val="left" w:pos="6412"/>
+          <w:tab w:val="left" w:pos="7328"/>
+          <w:tab w:val="left" w:pos="8244"/>
+          <w:tab w:val="left" w:pos="9160"/>
+          <w:tab w:val="left" w:pos="10076"/>
+          <w:tab w:val="left" w:pos="10992"/>
+          <w:tab w:val="left" w:pos="11908"/>
+          <w:tab w:val="left" w:pos="12824"/>
+          <w:tab w:val="left" w:pos="13740"/>
+          <w:tab w:val="left" w:pos="14656"/>
+        </w:tabs>
+        <w:spacing w:after="0" w:line="240" w:lineRule="auto"/>
+        <w:rPr>
+          <w:rFonts w:ascii="Consolas" w:eastAsia="Times New Roman" w:hAnsi="Consolas" w:cs="Courier New"/>
+          <w:sz w:val="20"/>
+          <w:szCs w:val="28"/>
+          <w:lang w:eastAsia="ru-RU"/>
+        </w:rPr>
+      </w:pPr>
+      <w:r>
+        <w:rPr>
+          <w:rFonts w:ascii="Consolas" w:eastAsia="Times New Roman" w:hAnsi="Consolas" w:cs="Courier New"/>
+          <w:sz w:val="20"/>
+          <w:szCs w:val="28"/>
+          <w:lang w:eastAsia="ru-RU"/>
+        </w:rPr>
+        <w:t>&lt;десятичные&gt;</w:t>
+      </w:r>
+      <w:proofErr w:type="gramStart"/>
+      <w:r>
+        <w:rPr>
+          <w:rFonts w:ascii="Consolas" w:eastAsia="Times New Roman" w:hAnsi="Consolas" w:cs="Courier New"/>
+          <w:sz w:val="20"/>
+          <w:szCs w:val="28"/>
+          <w:lang w:eastAsia="ru-RU"/>
+        </w:rPr>
+        <w:t xml:space="preserve"> ::</w:t>
+      </w:r>
+      <w:proofErr w:type="gramEnd"/>
+      <w:r>
+        <w:rPr>
+          <w:rFonts w:ascii="Consolas" w:eastAsia="Times New Roman" w:hAnsi="Consolas" w:cs="Courier New"/>
+          <w:sz w:val="20"/>
+          <w:szCs w:val="28"/>
+          <w:lang w:eastAsia="ru-RU"/>
+        </w:rPr>
+        <w:t>= &lt;цифра&gt; | &lt;цифра&gt; &lt;десятичные&gt;</w:t>
+      </w:r>
+    </w:p>
+    <w:p>
+      <w:pPr>
+        <w:tabs>
+          <w:tab w:val="left" w:pos="916"/>
+          <w:tab w:val="left" w:pos="1832"/>
+          <w:tab w:val="left" w:pos="2748"/>
+          <w:tab w:val="left" w:pos="3664"/>
+          <w:tab w:val="left" w:pos="4580"/>
+          <w:tab w:val="left" w:pos="5496"/>
+          <w:tab w:val="left" w:pos="6412"/>
+          <w:tab w:val="left" w:pos="7328"/>
+          <w:tab w:val="left" w:pos="8244"/>
+          <w:tab w:val="left" w:pos="9160"/>
+          <w:tab w:val="left" w:pos="10076"/>
+          <w:tab w:val="left" w:pos="10992"/>
+          <w:tab w:val="left" w:pos="11908"/>
+          <w:tab w:val="left" w:pos="12824"/>
+          <w:tab w:val="left" w:pos="13740"/>
+          <w:tab w:val="left" w:pos="14656"/>
+        </w:tabs>
+        <w:spacing w:after="0" w:line="240" w:lineRule="auto"/>
+        <w:rPr>
+          <w:rFonts w:ascii="Consolas" w:eastAsia="Times New Roman" w:hAnsi="Consolas" w:cs="Courier New"/>
+          <w:sz w:val="20"/>
+          <w:szCs w:val="28"/>
+          <w:lang w:eastAsia="ru-RU"/>
+        </w:rPr>
+      </w:pPr>
+      <w:r>
+        <w:rPr>
+          <w:rFonts w:ascii="Consolas" w:eastAsia="Times New Roman" w:hAnsi="Consolas" w:cs="Courier New"/>
+          <w:sz w:val="20"/>
+          <w:szCs w:val="28"/>
+          <w:lang w:eastAsia="ru-RU"/>
+        </w:rPr>
+        <w:t>&lt;шестнадцатеричные&gt;</w:t>
+      </w:r>
+      <w:proofErr w:type="gramStart"/>
+      <w:r>
+        <w:rPr>
+          <w:rFonts w:ascii="Consolas" w:eastAsia="Times New Roman" w:hAnsi="Consolas" w:cs="Courier New"/>
+          <w:sz w:val="20"/>
+          <w:szCs w:val="28"/>
+          <w:lang w:eastAsia="ru-RU"/>
+        </w:rPr>
+        <w:t xml:space="preserve"> ::</w:t>
+      </w:r>
+      <w:proofErr w:type="gramEnd"/>
+      <w:r>
+        <w:rPr>
+          <w:rFonts w:ascii="Consolas" w:eastAsia="Times New Roman" w:hAnsi="Consolas" w:cs="Courier New"/>
+          <w:sz w:val="20"/>
+          <w:szCs w:val="28"/>
+          <w:lang w:eastAsia="ru-RU"/>
+        </w:rPr>
+        <w:t>= "0x" &lt;</w:t>
+      </w:r>
+      <w:proofErr w:type="spellStart"/>
+      <w:r>
+        <w:rPr>
+          <w:rFonts w:ascii="Consolas" w:eastAsia="Times New Roman" w:hAnsi="Consolas" w:cs="Courier New"/>
+          <w:sz w:val="20"/>
+          <w:szCs w:val="28"/>
+          <w:lang w:eastAsia="ru-RU"/>
+        </w:rPr>
+        <w:t>шестнадцатеричная_цифра</w:t>
+      </w:r>
+      <w:proofErr w:type="spellEnd"/>
+      <w:r>
+        <w:rPr>
+          <w:rFonts w:ascii="Consolas" w:eastAsia="Times New Roman" w:hAnsi="Consolas" w:cs="Courier New"/>
+          <w:sz w:val="20"/>
+          <w:szCs w:val="28"/>
+          <w:lang w:eastAsia="ru-RU"/>
+        </w:rPr>
+        <w:t>&gt; | "0x" &lt;</w:t>
+      </w:r>
+      <w:proofErr w:type="spellStart"/>
+      <w:r>
+        <w:rPr>
+          <w:rFonts w:ascii="Consolas" w:eastAsia="Times New Roman" w:hAnsi="Consolas" w:cs="Courier New"/>
+          <w:sz w:val="20"/>
+          <w:szCs w:val="28"/>
+          <w:lang w:eastAsia="ru-RU"/>
+        </w:rPr>
+        <w:t>шестнадцатеричная_цифра</w:t>
+      </w:r>
+      <w:proofErr w:type="spellEnd"/>
+      <w:r>
+        <w:rPr>
+          <w:rFonts w:ascii="Consolas" w:eastAsia="Times New Roman" w:hAnsi="Consolas" w:cs="Courier New"/>
+          <w:sz w:val="20"/>
+          <w:szCs w:val="28"/>
+          <w:lang w:eastAsia="ru-RU"/>
+        </w:rPr>
+        <w:t>&gt; &lt;шестнадцатеричные&gt;</w:t>
+      </w:r>
+    </w:p>
+    <w:p>
+      <w:pPr>
+        <w:tabs>
+          <w:tab w:val="left" w:pos="916"/>
+          <w:tab w:val="left" w:pos="1832"/>
+          <w:tab w:val="left" w:pos="2748"/>
+          <w:tab w:val="left" w:pos="3664"/>
+          <w:tab w:val="left" w:pos="4580"/>
+          <w:tab w:val="left" w:pos="5496"/>
+          <w:tab w:val="left" w:pos="6412"/>
+          <w:tab w:val="left" w:pos="7328"/>
+          <w:tab w:val="left" w:pos="8244"/>
+          <w:tab w:val="left" w:pos="9160"/>
+          <w:tab w:val="left" w:pos="10076"/>
+          <w:tab w:val="left" w:pos="10992"/>
+          <w:tab w:val="left" w:pos="11908"/>
+          <w:tab w:val="left" w:pos="12824"/>
+          <w:tab w:val="left" w:pos="13740"/>
+          <w:tab w:val="left" w:pos="14656"/>
+        </w:tabs>
+        <w:spacing w:after="0" w:line="240" w:lineRule="auto"/>
+        <w:rPr>
+          <w:rFonts w:ascii="Consolas" w:eastAsia="Times New Roman" w:hAnsi="Consolas" w:cs="Courier New"/>
+          <w:sz w:val="20"/>
+          <w:szCs w:val="28"/>
+          <w:lang w:eastAsia="ru-RU"/>
+        </w:rPr>
+      </w:pPr>
+      <w:r>
+        <w:rPr>
+          <w:rFonts w:ascii="Consolas" w:eastAsia="Times New Roman" w:hAnsi="Consolas" w:cs="Courier New"/>
+          <w:sz w:val="20"/>
+          <w:szCs w:val="28"/>
+          <w:lang w:eastAsia="ru-RU"/>
+        </w:rPr>
+        <w:t>&lt;цифра&gt;</w:t>
+      </w:r>
+      <w:proofErr w:type="gramStart"/>
+      <w:r>
+        <w:rPr>
+          <w:rFonts w:ascii="Consolas" w:eastAsia="Times New Roman" w:hAnsi="Consolas" w:cs="Courier New"/>
+          <w:sz w:val="20"/>
+          <w:szCs w:val="28"/>
+          <w:lang w:eastAsia="ru-RU"/>
+        </w:rPr>
+        <w:t xml:space="preserve"> ::</w:t>
+      </w:r>
+      <w:proofErr w:type="gramEnd"/>
+      <w:r>
+        <w:rPr>
+          <w:rFonts w:ascii="Consolas" w:eastAsia="Times New Roman" w:hAnsi="Consolas" w:cs="Courier New"/>
+          <w:sz w:val="20"/>
+          <w:szCs w:val="28"/>
+          <w:lang w:eastAsia="ru-RU"/>
+        </w:rPr>
+        <w:t>= "0" | "1" | "2" | "3" | "4" | "5" | "6" | "7" | "8" | "9"</w:t>
+      </w:r>
+    </w:p>
+    <w:p>
+      <w:pPr>
+        <w:tabs>
+          <w:tab w:val="left" w:pos="916"/>
+          <w:tab w:val="left" w:pos="1832"/>
+          <w:tab w:val="left" w:pos="2748"/>
+          <w:tab w:val="left" w:pos="3664"/>
+          <w:tab w:val="left" w:pos="4580"/>
+          <w:tab w:val="left" w:pos="5496"/>
+          <w:tab w:val="left" w:pos="6412"/>
+          <w:tab w:val="left" w:pos="7328"/>
+          <w:tab w:val="left" w:pos="8244"/>
+          <w:tab w:val="left" w:pos="9160"/>
+          <w:tab w:val="left" w:pos="10076"/>
+          <w:tab w:val="left" w:pos="10992"/>
+          <w:tab w:val="left" w:pos="11908"/>
+          <w:tab w:val="left" w:pos="12824"/>
+          <w:tab w:val="left" w:pos="13740"/>
+          <w:tab w:val="left" w:pos="14656"/>
+        </w:tabs>
+        <w:spacing w:after="0" w:line="240" w:lineRule="auto"/>
+        <w:rPr>
+          <w:rFonts w:ascii="Consolas" w:eastAsia="Times New Roman" w:hAnsi="Consolas" w:cs="Courier New"/>
+          <w:sz w:val="20"/>
+          <w:szCs w:val="28"/>
+          <w:lang w:eastAsia="ru-RU"/>
+        </w:rPr>
+      </w:pPr>
+      <w:r>
+        <w:rPr>
+          <w:rFonts w:ascii="Consolas" w:eastAsia="Times New Roman" w:hAnsi="Consolas" w:cs="Courier New"/>
+          <w:sz w:val="20"/>
+          <w:szCs w:val="28"/>
+          <w:lang w:eastAsia="ru-RU"/>
+        </w:rPr>
+        <w:t>&lt;</w:t>
+      </w:r>
+      <w:proofErr w:type="spellStart"/>
+      <w:r>
+        <w:rPr>
+          <w:rFonts w:ascii="Consolas" w:eastAsia="Times New Roman" w:hAnsi="Consolas" w:cs="Courier New"/>
+          <w:sz w:val="20"/>
+          <w:szCs w:val="28"/>
+          <w:lang w:eastAsia="ru-RU"/>
+        </w:rPr>
+        <w:t>шестнадцатеричная_</w:t>
+      </w:r>
+      <w:proofErr w:type="gramStart"/>
+      <w:r>
+        <w:rPr>
+          <w:rFonts w:ascii="Consolas" w:eastAsia="Times New Roman" w:hAnsi="Consolas" w:cs="Courier New"/>
+          <w:sz w:val="20"/>
+          <w:szCs w:val="28"/>
+          <w:lang w:eastAsia="ru-RU"/>
+        </w:rPr>
+        <w:t>цифра</w:t>
+      </w:r>
+      <w:proofErr w:type="spellEnd"/>
+      <w:r>
+        <w:rPr>
+          <w:rFonts w:ascii="Consolas" w:eastAsia="Times New Roman" w:hAnsi="Consolas" w:cs="Courier New"/>
+          <w:sz w:val="20"/>
+          <w:szCs w:val="28"/>
+          <w:lang w:eastAsia="ru-RU"/>
+        </w:rPr>
+        <w:t>&gt; ::</w:t>
+      </w:r>
+      <w:proofErr w:type="gramEnd"/>
+      <w:r>
+        <w:rPr>
+          <w:rFonts w:ascii="Consolas" w:eastAsia="Times New Roman" w:hAnsi="Consolas" w:cs="Courier New"/>
+          <w:sz w:val="20"/>
+          <w:szCs w:val="28"/>
+          <w:lang w:eastAsia="ru-RU"/>
+        </w:rPr>
+        <w:t>= &lt;цифра&gt; | "a" | "b" | "c" | "d" | "e" | "f"</w:t>
+      </w:r>
+    </w:p>
+    <w:p>
+      <w:pPr>
+        <w:tabs>
+          <w:tab w:val="left" w:pos="916"/>
+          <w:tab w:val="left" w:pos="1832"/>
+          <w:tab w:val="left" w:pos="2748"/>
+          <w:tab w:val="left" w:pos="3664"/>
+          <w:tab w:val="left" w:pos="4580"/>
+          <w:tab w:val="left" w:pos="5496"/>
+          <w:tab w:val="left" w:pos="6412"/>
+          <w:tab w:val="left" w:pos="7328"/>
+          <w:tab w:val="left" w:pos="8244"/>
+          <w:tab w:val="left" w:pos="9160"/>
+          <w:tab w:val="left" w:pos="10076"/>
+          <w:tab w:val="left" w:pos="10992"/>
+          <w:tab w:val="left" w:pos="11908"/>
+          <w:tab w:val="left" w:pos="12824"/>
+          <w:tab w:val="left" w:pos="13740"/>
+          <w:tab w:val="left" w:pos="14656"/>
+        </w:tabs>
+        <w:spacing w:after="0" w:line="240" w:lineRule="auto"/>
+        <w:rPr>
+          <w:rFonts w:ascii="Consolas" w:eastAsia="Times New Roman" w:hAnsi="Consolas" w:cs="Courier New"/>
+          <w:sz w:val="20"/>
+          <w:szCs w:val="28"/>
+          <w:lang w:eastAsia="ru-RU"/>
+        </w:rPr>
+      </w:pPr>
+      <w:r>
+        <w:rPr>
+          <w:rFonts w:ascii="Consolas" w:eastAsia="Times New Roman" w:hAnsi="Consolas" w:cs="Courier New"/>
+          <w:sz w:val="20"/>
+          <w:szCs w:val="28"/>
+          <w:lang w:eastAsia="ru-RU"/>
+        </w:rPr>
+        <w:t>&lt;суффикс&gt;</w:t>
+      </w:r>
+      <w:proofErr w:type="gramStart"/>
+      <w:r>
+        <w:rPr>
+          <w:rFonts w:ascii="Consolas" w:eastAsia="Times New Roman" w:hAnsi="Consolas" w:cs="Courier New"/>
+          <w:sz w:val="20"/>
+          <w:szCs w:val="28"/>
+          <w:lang w:eastAsia="ru-RU"/>
+        </w:rPr>
+        <w:t xml:space="preserve"> ::</w:t>
+      </w:r>
+      <w:proofErr w:type="gramEnd"/>
+      <w:r>
+        <w:rPr>
+          <w:rFonts w:ascii="Consolas" w:eastAsia="Times New Roman" w:hAnsi="Consolas" w:cs="Courier New"/>
+          <w:sz w:val="20"/>
+          <w:szCs w:val="28"/>
+          <w:lang w:eastAsia="ru-RU"/>
+        </w:rPr>
+        <w:t>= "u" | "h" | "l" | "u" "h" | "u" "l" | "h" "u" | "h" "l" | "l" "u" | "l" "h"</w:t>
+      </w:r>
+    </w:p>
+    <w:p>
+      <w:pPr>
+        <w:numPr>
+          <w:ilvl w:val="0"/>
+          <w:numId w:val="2"/>
+        </w:numPr>
+        <w:tabs>
+          <w:tab w:val="clear" w:pos="720"/>
+          <w:tab w:val="num" w:pos="567"/>
+        </w:tabs>
+        <w:spacing w:before="100" w:beforeAutospacing="1" w:after="100" w:afterAutospacing="1" w:line="240" w:lineRule="auto"/>
+        <w:ind w:left="426"/>
+        <w:rPr>
+          <w:rFonts w:ascii="Times New Roman" w:eastAsia="Times New Roman" w:hAnsi="Times New Roman" w:cs="Times New Roman"/>
+          <w:sz w:val="28"/>
+          <w:szCs w:val="28"/>
+          <w:lang w:eastAsia="ru-RU"/>
+        </w:rPr>
+      </w:pPr>
+      <w:r>
+        <w:rPr>
+          <w:rFonts w:ascii="Times New Roman" w:eastAsia="Times New Roman" w:hAnsi="Times New Roman" w:cs="Times New Roman"/>
+          <w:sz w:val="28"/>
+          <w:szCs w:val="28"/>
+          <w:lang w:eastAsia="ru-RU"/>
+        </w:rPr>
+        <w:t>Константа может начинаться с символов "+" или "-".</w:t>
+      </w:r>
+    </w:p>
+    <w:p>
+      <w:pPr>
+        <w:numPr>
+          <w:ilvl w:val="0"/>
+          <w:numId w:val="2"/>
+        </w:numPr>
+        <w:tabs>
+          <w:tab w:val="clear" w:pos="720"/>
+          <w:tab w:val="num" w:pos="567"/>
+        </w:tabs>
+        <w:spacing w:before="100" w:beforeAutospacing="1" w:after="100" w:afterAutospacing="1" w:line="240" w:lineRule="auto"/>
+        <w:ind w:left="426"/>
+        <w:rPr>
+          <w:rFonts w:ascii="Times New Roman" w:eastAsia="Times New Roman" w:hAnsi="Times New Roman" w:cs="Times New Roman"/>
+          <w:sz w:val="28"/>
+          <w:szCs w:val="28"/>
+          <w:lang w:eastAsia="ru-RU"/>
+        </w:rPr>
+      </w:pPr>
+      <w:r>
+        <w:rPr>
+          <w:rFonts w:ascii="Times New Roman" w:eastAsia="Times New Roman" w:hAnsi="Times New Roman" w:cs="Times New Roman"/>
+          <w:sz w:val="28"/>
+          <w:szCs w:val="28"/>
+          <w:lang w:eastAsia="ru-RU"/>
+        </w:rPr>
+        <w:t>Константа может начинаться с последовательности символов "0x" для шестнадцатеричных чисел.</w:t>
+      </w:r>
+    </w:p>
+    <w:p>
+      <w:pPr>
+        <w:numPr>
+          <w:ilvl w:val="0"/>
+          <w:numId w:val="2"/>
+        </w:numPr>
+        <w:tabs>
+          <w:tab w:val="clear" w:pos="720"/>
+          <w:tab w:val="num" w:pos="567"/>
+        </w:tabs>
+        <w:spacing w:before="100" w:beforeAutospacing="1" w:after="100" w:afterAutospacing="1" w:line="240" w:lineRule="auto"/>
+        <w:ind w:left="426"/>
+        <w:rPr>
+          <w:rFonts w:ascii="Times New Roman" w:eastAsia="Times New Roman" w:hAnsi="Times New Roman" w:cs="Times New Roman"/>
+          <w:sz w:val="28"/>
+          <w:szCs w:val="28"/>
+          <w:lang w:eastAsia="ru-RU"/>
+        </w:rPr>
+      </w:pPr>
+      <w:r>
+        <w:rPr>
+          <w:rFonts w:ascii="Times New Roman" w:eastAsia="Times New Roman" w:hAnsi="Times New Roman" w:cs="Times New Roman"/>
+          <w:sz w:val="28"/>
+          <w:szCs w:val="28"/>
+          <w:lang w:eastAsia="ru-RU"/>
+        </w:rPr>
+        <w:t>Константа может содержать суффиксы "u", "h" и "l" в различных комбинациях.</w:t>
+      </w:r>
+    </w:p>
+    <w:p>
+      <w:pPr>
+        <w:numPr>
+          <w:ilvl w:val="0"/>
+          <w:numId w:val="2"/>
+        </w:numPr>
+        <w:tabs>
+          <w:tab w:val="clear" w:pos="720"/>
+          <w:tab w:val="num" w:pos="567"/>
+        </w:tabs>
+        <w:spacing w:before="100" w:beforeAutospacing="1" w:after="100" w:afterAutospacing="1" w:line="240" w:lineRule="auto"/>
+        <w:ind w:left="426"/>
+        <w:rPr>
+          <w:rFonts w:ascii="Times New Roman" w:eastAsia="Times New Roman" w:hAnsi="Times New Roman" w:cs="Times New Roman"/>
+          <w:sz w:val="28"/>
+          <w:szCs w:val="28"/>
+          <w:lang w:eastAsia="ru-RU"/>
+        </w:rPr>
+      </w:pPr>
+      <w:r>
+        <w:rPr>
+          <w:rFonts w:ascii="Times New Roman" w:eastAsia="Times New Roman" w:hAnsi="Times New Roman" w:cs="Times New Roman"/>
+          <w:sz w:val="28"/>
+          <w:szCs w:val="28"/>
+          <w:lang w:eastAsia="ru-RU"/>
+        </w:rPr>
+        <w:t>Константа должна заканчиваться символом ";".</w:t>
+      </w:r>
+    </w:p>
+    <w:p>
+      <w:pPr>
         <w:widowControl w:val="0"/>
         <w:spacing w:after="0" w:line="360" w:lineRule="auto"/>
         <w:rPr>
@@ -1494,6 +2186,8 @@
           <w:szCs w:val="28"/>
         </w:rPr>
       </w:pPr>
+      <w:bookmarkStart w:id="1" w:name="_GoBack"/>
+      <w:bookmarkEnd w:id="1"/>
       <w:r>
         <w:rPr>
           <w:rFonts w:ascii="Times New Roman" w:hAnsi="Times New Roman" w:cs="Times New Roman"/>
@@ -1502,6 +2196,7 @@
           <w:sz w:val="28"/>
           <w:szCs w:val="28"/>
         </w:rPr>
+        <w:lastRenderedPageBreak/>
         <w:t>Вывод</w:t>
       </w:r>
     </w:p>
@@ -1580,10 +2275,7 @@
         <w:t xml:space="preserve"> способов построения грамматик.</w:t>
       </w:r>
     </w:p>
-    <w:p>
-      <w:bookmarkStart w:id="1" w:name="_GoBack"/>
-      <w:bookmarkEnd w:id="1"/>
-    </w:p>
+    <w:p/>
     <w:sectPr>
       <w:pgSz w:w="11906" w:h="16838"/>
       <w:pgMar w:top="1134" w:right="850" w:bottom="1134" w:left="1701" w:header="708" w:footer="708" w:gutter="0"/>
@@ -1709,8 +2401,124 @@
       </w:pPr>
     </w:lvl>
   </w:abstractNum>
+  <w:abstractNum w:abstractNumId="1" w15:restartNumberingAfterBreak="0">
+    <w:nsid w:val="73681C60"/>
+    <w:multiLevelType w:val="multilevel"/>
+    <w:tmpl w:val="7B6C63DE"/>
+    <w:lvl w:ilvl="0">
+      <w:start w:val="1"/>
+      <w:numFmt w:val="decimal"/>
+      <w:lvlText w:val="%1."/>
+      <w:lvlJc w:val="left"/>
+      <w:pPr>
+        <w:tabs>
+          <w:tab w:val="num" w:pos="720"/>
+        </w:tabs>
+        <w:ind w:left="720" w:hanging="360"/>
+      </w:pPr>
+    </w:lvl>
+    <w:lvl w:ilvl="1" w:tentative="1">
+      <w:start w:val="1"/>
+      <w:numFmt w:val="decimal"/>
+      <w:lvlText w:val="%2."/>
+      <w:lvlJc w:val="left"/>
+      <w:pPr>
+        <w:tabs>
+          <w:tab w:val="num" w:pos="1440"/>
+        </w:tabs>
+        <w:ind w:left="1440" w:hanging="360"/>
+      </w:pPr>
+    </w:lvl>
+    <w:lvl w:ilvl="2" w:tentative="1">
+      <w:start w:val="1"/>
+      <w:numFmt w:val="decimal"/>
+      <w:lvlText w:val="%3."/>
+      <w:lvlJc w:val="left"/>
+      <w:pPr>
+        <w:tabs>
+          <w:tab w:val="num" w:pos="2160"/>
+        </w:tabs>
+        <w:ind w:left="2160" w:hanging="360"/>
+      </w:pPr>
+    </w:lvl>
+    <w:lvl w:ilvl="3" w:tentative="1">
+      <w:start w:val="1"/>
+      <w:numFmt w:val="decimal"/>
+      <w:lvlText w:val="%4."/>
+      <w:lvlJc w:val="left"/>
+      <w:pPr>
+        <w:tabs>
+          <w:tab w:val="num" w:pos="2880"/>
+        </w:tabs>
+        <w:ind w:left="2880" w:hanging="360"/>
+      </w:pPr>
+    </w:lvl>
+    <w:lvl w:ilvl="4" w:tentative="1">
+      <w:start w:val="1"/>
+      <w:numFmt w:val="decimal"/>
+      <w:lvlText w:val="%5."/>
+      <w:lvlJc w:val="left"/>
+      <w:pPr>
+        <w:tabs>
+          <w:tab w:val="num" w:pos="3600"/>
+        </w:tabs>
+        <w:ind w:left="3600" w:hanging="360"/>
+      </w:pPr>
+    </w:lvl>
+    <w:lvl w:ilvl="5" w:tentative="1">
+      <w:start w:val="1"/>
+      <w:numFmt w:val="decimal"/>
+      <w:lvlText w:val="%6."/>
+      <w:lvlJc w:val="left"/>
+      <w:pPr>
+        <w:tabs>
+          <w:tab w:val="num" w:pos="4320"/>
+        </w:tabs>
+        <w:ind w:left="4320" w:hanging="360"/>
+      </w:pPr>
+    </w:lvl>
+    <w:lvl w:ilvl="6" w:tentative="1">
+      <w:start w:val="1"/>
+      <w:numFmt w:val="decimal"/>
+      <w:lvlText w:val="%7."/>
+      <w:lvlJc w:val="left"/>
+      <w:pPr>
+        <w:tabs>
+          <w:tab w:val="num" w:pos="5040"/>
+        </w:tabs>
+        <w:ind w:left="5040" w:hanging="360"/>
+      </w:pPr>
+    </w:lvl>
+    <w:lvl w:ilvl="7" w:tentative="1">
+      <w:start w:val="1"/>
+      <w:numFmt w:val="decimal"/>
+      <w:lvlText w:val="%8."/>
+      <w:lvlJc w:val="left"/>
+      <w:pPr>
+        <w:tabs>
+          <w:tab w:val="num" w:pos="5760"/>
+        </w:tabs>
+        <w:ind w:left="5760" w:hanging="360"/>
+      </w:pPr>
+    </w:lvl>
+    <w:lvl w:ilvl="8" w:tentative="1">
+      <w:start w:val="1"/>
+      <w:numFmt w:val="decimal"/>
+      <w:lvlText w:val="%9."/>
+      <w:lvlJc w:val="left"/>
+      <w:pPr>
+        <w:tabs>
+          <w:tab w:val="num" w:pos="6480"/>
+        </w:tabs>
+        <w:ind w:left="6480" w:hanging="360"/>
+      </w:pPr>
+    </w:lvl>
+  </w:abstractNum>
   <w:num w:numId="1">
     <w:abstractNumId w:val="0"/>
+  </w:num>
+  <w:num w:numId="2">
+    <w:abstractNumId w:val="1"/>
   </w:num>
 </w:numbering>
 </file>
@@ -2184,6 +2992,86 @@
       <w:lang w:eastAsia="ru-RU"/>
     </w:rPr>
   </w:style>
+  <w:style w:type="paragraph" w:styleId="a6">
+    <w:name w:val="Normal (Web)"/>
+    <w:basedOn w:val="a"/>
+    <w:uiPriority w:val="99"/>
+    <w:semiHidden/>
+    <w:unhideWhenUsed/>
+    <w:rsid w:val="00AE300D"/>
+    <w:pPr>
+      <w:spacing w:before="100" w:beforeAutospacing="1" w:after="100" w:afterAutospacing="1" w:line="240" w:lineRule="auto"/>
+    </w:pPr>
+    <w:rPr>
+      <w:rFonts w:ascii="Times New Roman" w:eastAsia="Times New Roman" w:hAnsi="Times New Roman" w:cs="Times New Roman"/>
+      <w:sz w:val="24"/>
+      <w:szCs w:val="24"/>
+      <w:lang w:eastAsia="ru-RU"/>
+    </w:rPr>
+  </w:style>
+  <w:style w:type="paragraph" w:styleId="HTML">
+    <w:name w:val="HTML Preformatted"/>
+    <w:basedOn w:val="a"/>
+    <w:link w:val="HTML0"/>
+    <w:uiPriority w:val="99"/>
+    <w:semiHidden/>
+    <w:unhideWhenUsed/>
+    <w:rsid w:val="00AE300D"/>
+    <w:pPr>
+      <w:tabs>
+        <w:tab w:val="left" w:pos="916"/>
+        <w:tab w:val="left" w:pos="1832"/>
+        <w:tab w:val="left" w:pos="2748"/>
+        <w:tab w:val="left" w:pos="3664"/>
+        <w:tab w:val="left" w:pos="4580"/>
+        <w:tab w:val="left" w:pos="5496"/>
+        <w:tab w:val="left" w:pos="6412"/>
+        <w:tab w:val="left" w:pos="7328"/>
+        <w:tab w:val="left" w:pos="8244"/>
+        <w:tab w:val="left" w:pos="9160"/>
+        <w:tab w:val="left" w:pos="10076"/>
+        <w:tab w:val="left" w:pos="10992"/>
+        <w:tab w:val="left" w:pos="11908"/>
+        <w:tab w:val="left" w:pos="12824"/>
+        <w:tab w:val="left" w:pos="13740"/>
+        <w:tab w:val="left" w:pos="14656"/>
+      </w:tabs>
+      <w:spacing w:after="0" w:line="240" w:lineRule="auto"/>
+    </w:pPr>
+    <w:rPr>
+      <w:rFonts w:ascii="Courier New" w:eastAsia="Times New Roman" w:hAnsi="Courier New" w:cs="Courier New"/>
+      <w:sz w:val="20"/>
+      <w:szCs w:val="20"/>
+      <w:lang w:eastAsia="ru-RU"/>
+    </w:rPr>
+  </w:style>
+  <w:style w:type="character" w:customStyle="1" w:styleId="HTML0">
+    <w:name w:val="Стандартный HTML Знак"/>
+    <w:basedOn w:val="a0"/>
+    <w:link w:val="HTML"/>
+    <w:uiPriority w:val="99"/>
+    <w:semiHidden/>
+    <w:rsid w:val="00AE300D"/>
+    <w:rPr>
+      <w:rFonts w:ascii="Courier New" w:eastAsia="Times New Roman" w:hAnsi="Courier New" w:cs="Courier New"/>
+      <w:sz w:val="20"/>
+      <w:szCs w:val="20"/>
+      <w:lang w:eastAsia="ru-RU"/>
+    </w:rPr>
+  </w:style>
+  <w:style w:type="character" w:styleId="HTML1">
+    <w:name w:val="HTML Code"/>
+    <w:basedOn w:val="a0"/>
+    <w:uiPriority w:val="99"/>
+    <w:semiHidden/>
+    <w:unhideWhenUsed/>
+    <w:rsid w:val="00AE300D"/>
+    <w:rPr>
+      <w:rFonts w:ascii="Courier New" w:eastAsia="Times New Roman" w:hAnsi="Courier New" w:cs="Courier New"/>
+      <w:sz w:val="20"/>
+      <w:szCs w:val="20"/>
+    </w:rPr>
+  </w:style>
 </w:styles>
 </file>
 

</xml_diff>